<commit_message>
Updated meetings, quotes, and timeline
</commit_message>
<xml_diff>
--- a/Tags.docx
+++ b/Tags.docx
@@ -3,14 +3,721 @@
 <w:document xmlns:wpc="http://schemas.microsoft.com/office/word/2010/wordprocessingCanvas" xmlns:cx="http://schemas.microsoft.com/office/drawing/2014/chartex" xmlns:cx1="http://schemas.microsoft.com/office/drawing/2015/9/8/chartex" xmlns:cx2="http://schemas.microsoft.com/office/drawing/2015/10/21/chartex" xmlns:cx3="http://schemas.microsoft.com/office/drawing/2016/5/9/chartex" xmlns:cx4="http://schemas.microsoft.com/office/drawing/2016/5/10/chartex" xmlns:cx5="http://schemas.microsoft.com/office/drawing/2016/5/11/chartex" xmlns:cx6="http://schemas.microsoft.com/office/drawing/2016/5/12/chartex" xmlns:cx7="http://schemas.microsoft.com/office/drawing/2016/5/13/chartex" xmlns:cx8="http://schemas.microsoft.com/office/drawing/2016/5/14/chartex" xmlns:mc="http://schemas.openxmlformats.org/markup-compatibility/2006" xmlns:aink="http://schemas.microsoft.com/office/drawing/2016/ink" xmlns:am3d="http://schemas.microsoft.com/office/drawing/2017/model3d" xmlns:o="urn:schemas-microsoft-com:office:office" xmlns:oel="http://schemas.microsoft.com/office/2019/extlst" xmlns:r="http://schemas.openxmlformats.org/officeDocument/2006/relationships" xmlns:m="http://schemas.openxmlformats.org/officeDocument/2006/math" xmlns:v="urn:schemas-microsoft-com:vml" xmlns:wp14="http://schemas.microsoft.com/office/word/2010/wordprocessingDrawing" xmlns:wp="http://schemas.openxmlformats.org/drawingml/2006/wordprocessingDrawing" xmlns:w10="urn:schemas-microsoft-com:office:word" xmlns:w="http://schemas.openxmlformats.org/wordprocessingml/2006/main" xmlns:w14="http://schemas.microsoft.com/office/word/2010/wordml" xmlns:w15="http://schemas.microsoft.com/office/word/2012/wordml" xmlns:w16cex="http://schemas.microsoft.com/office/word/2018/wordml/cex" xmlns:w16cid="http://schemas.microsoft.com/office/word/2016/wordml/cid" xmlns:w16="http://schemas.microsoft.com/office/word/2018/wordml" xmlns:w16du="http://schemas.microsoft.com/office/word/2023/wordml/word16du" xmlns:w16sdtdh="http://schemas.microsoft.com/office/word/2020/wordml/sdtdatahash" xmlns:w16se="http://schemas.microsoft.com/office/word/2015/wordml/symex" xmlns:wpg="http://schemas.microsoft.com/office/word/2010/wordprocessingGroup" xmlns:wpi="http://schemas.microsoft.com/office/word/2010/wordprocessingInk" xmlns:wne="http://schemas.microsoft.com/office/word/2006/wordml" xmlns:wps="http://schemas.microsoft.com/office/word/2010/wordprocessingShape" mc:Ignorable="w14 w15 w16se w16cid w16 w16cex w16sdtdh wp14">
   <w:body>
     <w:p>
+      <w:r>
+        <w:t>Argos Satellite</w:t>
+      </w:r>
+      <w:r>
+        <w:t>s</w:t>
+      </w:r>
+    </w:p>
+    <w:p/>
+    <w:p>
+      <w:pPr>
+        <w:pStyle w:val="ListParagraph"/>
+        <w:numPr>
+          <w:ilvl w:val="0"/>
+          <w:numId w:val="4"/>
+        </w:numPr>
+      </w:pPr>
+      <w:r>
+        <w:t>1978 by French Space Agency, NASA, and NOAA</w:t>
+      </w:r>
+    </w:p>
+    <w:p>
+      <w:pPr>
+        <w:pStyle w:val="ListParagraph"/>
+        <w:numPr>
+          <w:ilvl w:val="0"/>
+          <w:numId w:val="4"/>
+        </w:numPr>
+      </w:pPr>
+      <w:r>
+        <w:t>1986 CLS (</w:t>
+      </w:r>
       <w:proofErr w:type="spellStart"/>
       <w:r>
+        <w:t>Collecte</w:t>
+      </w:r>
+      <w:proofErr w:type="spellEnd"/>
+      <w:r>
+        <w:t xml:space="preserve"> </w:t>
+      </w:r>
+      <w:proofErr w:type="spellStart"/>
+      <w:r>
+        <w:t>Localisation</w:t>
+      </w:r>
+      <w:proofErr w:type="spellEnd"/>
+      <w:r>
+        <w:t xml:space="preserve"> satellite) to operate, maintain, and </w:t>
+      </w:r>
+      <w:proofErr w:type="gramStart"/>
+      <w:r>
+        <w:t>commercialize</w:t>
+      </w:r>
+      <w:proofErr w:type="gramEnd"/>
+    </w:p>
+    <w:p>
+      <w:hyperlink r:id="rId5" w:history="1">
+        <w:r>
+          <w:rPr>
+            <w:rStyle w:val="Hyperlink"/>
+          </w:rPr>
+          <w:t>https://www.argos-system.org/applications-argos/wildlife-monitoring/</w:t>
+        </w:r>
+      </w:hyperlink>
+    </w:p>
+    <w:p/>
+    <w:p>
+      <w:r>
+        <w:t>How do they work?</w:t>
+      </w:r>
+    </w:p>
+    <w:p>
+      <w:pPr>
+        <w:pStyle w:val="ListParagraph"/>
+        <w:numPr>
+          <w:ilvl w:val="0"/>
+          <w:numId w:val="4"/>
+        </w:numPr>
+      </w:pPr>
+      <w:r>
+        <w:t xml:space="preserve">Trajectories are made available via a specifically designed website, where they are displayed on maps, in tables or </w:t>
+      </w:r>
+      <w:proofErr w:type="gramStart"/>
+      <w:r>
+        <w:t>charts</w:t>
+      </w:r>
+      <w:proofErr w:type="gramEnd"/>
+    </w:p>
+    <w:p>
+      <w:pPr>
+        <w:pStyle w:val="ListParagraph"/>
+        <w:numPr>
+          <w:ilvl w:val="0"/>
+          <w:numId w:val="4"/>
+        </w:numPr>
+      </w:pPr>
+      <w:r>
+        <w:t xml:space="preserve">Can also be received automatically by email, directly through mapping software, fax, or </w:t>
+      </w:r>
+      <w:proofErr w:type="spellStart"/>
+      <w:r>
+        <w:t>cd-</w:t>
+      </w:r>
+      <w:proofErr w:type="gramStart"/>
+      <w:r>
+        <w:t>rom</w:t>
+      </w:r>
+      <w:proofErr w:type="spellEnd"/>
+      <w:proofErr w:type="gramEnd"/>
+    </w:p>
+    <w:p>
+      <w:r>
+        <w:t>How much does it cost?</w:t>
+      </w:r>
+    </w:p>
+    <w:p>
+      <w:r>
+        <w:t>Is the cost scaled per device?</w:t>
+      </w:r>
+    </w:p>
+    <w:p>
+      <w:r>
+        <w:t>How often do I get data?</w:t>
+      </w:r>
+    </w:p>
+    <w:p/>
+    <w:p/>
+    <w:p/>
+    <w:p/>
+    <w:p/>
+    <w:p/>
+    <w:p/>
+    <w:p>
+      <w:pPr>
+        <w:tabs>
+          <w:tab w:val="left" w:pos="1278"/>
+        </w:tabs>
+      </w:pPr>
+      <w:r>
+        <w:t>Average weight from catching data</w:t>
+      </w:r>
+    </w:p>
+    <w:p>
+      <w:r>
+        <w:t xml:space="preserve">P. rufus male = </w:t>
+      </w:r>
+      <w:r>
+        <w:t>622g</w:t>
+      </w:r>
+    </w:p>
+    <w:p>
+      <w:r>
+        <w:t xml:space="preserve">P. rufus female = </w:t>
+      </w:r>
+      <w:r>
+        <w:t>515g</w:t>
+      </w:r>
+    </w:p>
+    <w:p>
+      <w:r>
+        <w:t xml:space="preserve">E. dupreanum male = </w:t>
+      </w:r>
+      <w:r>
+        <w:t>322g</w:t>
+      </w:r>
+    </w:p>
+    <w:p>
+      <w:r>
+        <w:t xml:space="preserve">E. dupreanum female = </w:t>
+      </w:r>
+      <w:r>
+        <w:t>309g</w:t>
+      </w:r>
+    </w:p>
+    <w:p/>
+    <w:p>
+      <w:pPr>
+        <w:rPr>
+          <w:b/>
+          <w:bCs/>
+        </w:rPr>
+      </w:pPr>
+      <w:r>
+        <w:rPr>
+          <w:b/>
+          <w:bCs/>
+        </w:rPr>
+        <w:t>3</w:t>
+      </w:r>
+      <w:r>
+        <w:rPr>
+          <w:b/>
+          <w:bCs/>
+        </w:rPr>
+        <w:t>% tag weight per species</w:t>
+      </w:r>
+    </w:p>
+    <w:p>
+      <w:pPr>
+        <w:rPr>
+          <w:b/>
+          <w:bCs/>
+        </w:rPr>
+      </w:pPr>
+      <w:r>
+        <w:rPr>
+          <w:b/>
+          <w:bCs/>
+        </w:rPr>
+        <w:t>P. rufus male = 18.66g</w:t>
+      </w:r>
+    </w:p>
+    <w:p>
+      <w:pPr>
+        <w:rPr>
+          <w:b/>
+          <w:bCs/>
+        </w:rPr>
+      </w:pPr>
+      <w:r>
+        <w:rPr>
+          <w:b/>
+          <w:bCs/>
+        </w:rPr>
+        <w:t>P. rufus female = 15.45g</w:t>
+      </w:r>
+    </w:p>
+    <w:p>
+      <w:pPr>
+        <w:rPr>
+          <w:b/>
+          <w:bCs/>
+        </w:rPr>
+      </w:pPr>
+      <w:r>
+        <w:rPr>
+          <w:b/>
+          <w:bCs/>
+        </w:rPr>
+        <w:t>E. dupreanum male = 9.66g</w:t>
+      </w:r>
+    </w:p>
+    <w:p>
+      <w:pPr>
+        <w:rPr>
+          <w:b/>
+          <w:bCs/>
+        </w:rPr>
+      </w:pPr>
+      <w:r>
+        <w:rPr>
+          <w:b/>
+          <w:bCs/>
+        </w:rPr>
+        <w:t>E. dupreanum female = 9.27</w:t>
+      </w:r>
+      <w:r>
+        <w:rPr>
+          <w:b/>
+          <w:bCs/>
+        </w:rPr>
+        <w:t>g</w:t>
+      </w:r>
+    </w:p>
+    <w:p>
+      <w:pPr>
+        <w:rPr>
+          <w:b/>
+          <w:bCs/>
+        </w:rPr>
+      </w:pPr>
+    </w:p>
+    <w:p>
+      <w:pPr>
+        <w:rPr>
+          <w:b/>
+          <w:bCs/>
+        </w:rPr>
+      </w:pPr>
+      <w:r>
+        <w:rPr>
+          <w:b/>
+          <w:bCs/>
+        </w:rPr>
+        <w:t>5% tag weight per species</w:t>
+      </w:r>
+    </w:p>
+    <w:p>
+      <w:pPr>
+        <w:rPr>
+          <w:b/>
+          <w:bCs/>
+        </w:rPr>
+      </w:pPr>
+      <w:r>
+        <w:rPr>
+          <w:b/>
+          <w:bCs/>
+        </w:rPr>
+        <w:t>P. rufus male = 31.1g</w:t>
+      </w:r>
+    </w:p>
+    <w:p>
+      <w:pPr>
+        <w:rPr>
+          <w:b/>
+          <w:bCs/>
+        </w:rPr>
+      </w:pPr>
+      <w:r>
+        <w:rPr>
+          <w:b/>
+          <w:bCs/>
+        </w:rPr>
+        <w:t xml:space="preserve">P. rufus female = </w:t>
+      </w:r>
+      <w:r>
+        <w:rPr>
+          <w:b/>
+          <w:bCs/>
+        </w:rPr>
+        <w:t>25.75g</w:t>
+      </w:r>
+    </w:p>
+    <w:p>
+      <w:pPr>
+        <w:rPr>
+          <w:b/>
+          <w:bCs/>
+        </w:rPr>
+      </w:pPr>
+      <w:r>
+        <w:rPr>
+          <w:b/>
+          <w:bCs/>
+        </w:rPr>
+        <w:t xml:space="preserve">E. dupreanum male = </w:t>
+      </w:r>
+      <w:r>
+        <w:rPr>
+          <w:b/>
+          <w:bCs/>
+        </w:rPr>
+        <w:t>16.1</w:t>
+      </w:r>
+      <w:r>
+        <w:rPr>
+          <w:b/>
+          <w:bCs/>
+        </w:rPr>
+        <w:t>g</w:t>
+      </w:r>
+    </w:p>
+    <w:p>
+      <w:pPr>
+        <w:rPr>
+          <w:b/>
+          <w:bCs/>
+        </w:rPr>
+      </w:pPr>
+      <w:r>
+        <w:rPr>
+          <w:b/>
+          <w:bCs/>
+        </w:rPr>
+        <w:t xml:space="preserve">E. dupreanum female = </w:t>
+      </w:r>
+      <w:r>
+        <w:rPr>
+          <w:b/>
+          <w:bCs/>
+        </w:rPr>
+        <w:t>15.45g</w:t>
+      </w:r>
+    </w:p>
+    <w:p>
+      <w:pPr>
+        <w:rPr>
+          <w:b/>
+          <w:bCs/>
+        </w:rPr>
+      </w:pPr>
+    </w:p>
+    <w:p>
+      <w:pPr>
+        <w:rPr>
+          <w:b/>
+          <w:bCs/>
+        </w:rPr>
+      </w:pPr>
+      <w:r>
+        <w:rPr>
+          <w:b/>
+          <w:bCs/>
+        </w:rPr>
+        <w:t>Collar weight = ~5g</w:t>
+      </w:r>
+    </w:p>
+    <w:p>
+      <w:pPr>
+        <w:rPr>
+          <w:b/>
+          <w:bCs/>
+        </w:rPr>
+      </w:pPr>
+    </w:p>
+    <w:p>
+      <w:pPr>
+        <w:rPr>
+          <w:b/>
+          <w:bCs/>
+          <w:highlight w:val="yellow"/>
+        </w:rPr>
+      </w:pPr>
+      <w:r>
+        <w:rPr>
+          <w:b/>
+          <w:bCs/>
+          <w:highlight w:val="yellow"/>
+        </w:rPr>
+        <w:t xml:space="preserve">Max tag weight (based on </w:t>
+      </w:r>
+      <w:r>
+        <w:rPr>
+          <w:b/>
+          <w:bCs/>
+          <w:highlight w:val="yellow"/>
+        </w:rPr>
+        <w:t>5%, f</w:t>
+      </w:r>
+      <w:r>
+        <w:rPr>
+          <w:b/>
+          <w:bCs/>
+          <w:highlight w:val="yellow"/>
+        </w:rPr>
+        <w:t>emale</w:t>
+      </w:r>
+      <w:r>
+        <w:rPr>
+          <w:b/>
+          <w:bCs/>
+          <w:highlight w:val="yellow"/>
+        </w:rPr>
+        <w:t xml:space="preserve"> weight, 5g collar</w:t>
+      </w:r>
+      <w:r>
+        <w:rPr>
+          <w:b/>
+          <w:bCs/>
+          <w:highlight w:val="yellow"/>
+        </w:rPr>
+        <w:t>)</w:t>
+      </w:r>
+    </w:p>
+    <w:p>
+      <w:pPr>
+        <w:rPr>
+          <w:b/>
+          <w:bCs/>
+          <w:highlight w:val="yellow"/>
+        </w:rPr>
+      </w:pPr>
+      <w:r>
+        <w:rPr>
+          <w:b/>
+          <w:bCs/>
+          <w:highlight w:val="yellow"/>
+        </w:rPr>
+        <w:t>P. rufus = 25g – 5g = 20g</w:t>
+      </w:r>
+    </w:p>
+    <w:p>
+      <w:pPr>
+        <w:rPr>
+          <w:b/>
+          <w:bCs/>
+        </w:rPr>
+      </w:pPr>
+      <w:r>
+        <w:rPr>
+          <w:b/>
+          <w:bCs/>
+          <w:highlight w:val="yellow"/>
+        </w:rPr>
+        <w:t>E. dupreanum = 15g – 5g = 10g</w:t>
+      </w:r>
+    </w:p>
+    <w:p/>
+    <w:p/>
+    <w:p>
+      <w:r>
+        <w:t>LOTEK</w:t>
+      </w:r>
+    </w:p>
+    <w:p>
+      <w:pPr>
+        <w:rPr>
+          <w:highlight w:val="green"/>
+        </w:rPr>
+      </w:pPr>
+      <w:r>
+        <w:rPr>
+          <w:highlight w:val="green"/>
+        </w:rPr>
+        <w:t>Solar ARGOS GPS – 1</w:t>
+      </w:r>
+      <w:r>
+        <w:rPr>
+          <w:highlight w:val="green"/>
+        </w:rPr>
+        <w:t>6</w:t>
+      </w:r>
+      <w:r>
+        <w:rPr>
+          <w:highlight w:val="green"/>
+        </w:rPr>
+        <w:t>g</w:t>
+      </w:r>
+    </w:p>
+    <w:p>
+      <w:pPr>
+        <w:rPr>
+          <w:highlight w:val="green"/>
+        </w:rPr>
+      </w:pPr>
+      <w:r>
+        <w:rPr>
+          <w:highlight w:val="green"/>
+        </w:rPr>
+        <w:t>$2</w:t>
+      </w:r>
+      <w:r>
+        <w:rPr>
+          <w:highlight w:val="green"/>
+        </w:rPr>
+        <w:t>3</w:t>
+      </w:r>
+      <w:r>
+        <w:rPr>
+          <w:highlight w:val="green"/>
+        </w:rPr>
+        <w:t>00</w:t>
+      </w:r>
+    </w:p>
+    <w:p>
+      <w:pPr>
+        <w:rPr>
+          <w:highlight w:val="green"/>
+        </w:rPr>
+      </w:pPr>
+      <w:r>
+        <w:rPr>
+          <w:highlight w:val="green"/>
+        </w:rPr>
+        <w:t>Non-Solar ARGOS GPS –</w:t>
+      </w:r>
+      <w:r>
+        <w:rPr>
+          <w:highlight w:val="green"/>
+        </w:rPr>
+        <w:t xml:space="preserve"> 8.5g</w:t>
+      </w:r>
+    </w:p>
+    <w:p>
+      <w:r>
+        <w:rPr>
+          <w:highlight w:val="green"/>
+        </w:rPr>
+        <w:t>$1900</w:t>
+      </w:r>
+    </w:p>
+    <w:p>
+      <w:r>
+        <w:t>GPS VHF – 8g</w:t>
+      </w:r>
+    </w:p>
+    <w:p>
+      <w:r>
+        <w:t>$1400</w:t>
+      </w:r>
+    </w:p>
+    <w:p/>
+    <w:p>
+      <w:r>
+        <w:t>E-</w:t>
+      </w:r>
+      <w:proofErr w:type="spellStart"/>
+      <w:r>
+        <w:t>obs</w:t>
+      </w:r>
+      <w:proofErr w:type="spellEnd"/>
+    </w:p>
+    <w:p>
+      <w:r>
+        <w:t>GPS VHF – 15g</w:t>
+      </w:r>
+    </w:p>
+    <w:p/>
+    <w:p>
+      <w:r>
+        <w:t xml:space="preserve">*we’re going for duration over frequency with the </w:t>
+      </w:r>
+      <w:proofErr w:type="spellStart"/>
+      <w:r>
+        <w:t>argos</w:t>
+      </w:r>
+      <w:proofErr w:type="spellEnd"/>
+      <w:r>
+        <w:t xml:space="preserve"> tags</w:t>
+      </w:r>
+    </w:p>
+    <w:p>
+      <w:r>
+        <w:t>*</w:t>
+      </w:r>
+      <w:proofErr w:type="gramStart"/>
+      <w:r>
+        <w:t>mix</w:t>
+      </w:r>
+      <w:proofErr w:type="gramEnd"/>
+      <w:r>
+        <w:t xml:space="preserve"> of frequency and duration for the VHF tags</w:t>
+      </w:r>
+    </w:p>
+    <w:p/>
+    <w:p/>
+    <w:p>
+      <w:r>
+        <w:t xml:space="preserve">Recommended receiver: </w:t>
+      </w:r>
+    </w:p>
+    <w:p>
+      <w:hyperlink r:id="rId6" w:history="1">
+        <w:r>
+          <w:rPr>
+            <w:rStyle w:val="Hyperlink"/>
+          </w:rPr>
+          <w:t>https://www.telonics.com/products/vhfReceivers/tr-8.php</w:t>
+        </w:r>
+      </w:hyperlink>
+    </w:p>
+    <w:p/>
+    <w:p>
+      <w:r>
+        <w:t>recommended antennae:</w:t>
+      </w:r>
+    </w:p>
+    <w:p>
+      <w:hyperlink r:id="rId7" w:history="1">
+        <w:r>
+          <w:rPr>
+            <w:rStyle w:val="Hyperlink"/>
+          </w:rPr>
+          <w:t>https://www.telonics.com/products/vhfAntennas/RA-23K.php</w:t>
+        </w:r>
+      </w:hyperlink>
+    </w:p>
+    <w:p/>
+    <w:p/>
+    <w:p/>
+    <w:p/>
+    <w:p/>
+    <w:p/>
+    <w:p>
+      <w:r>
+        <w:t>Frequency:</w:t>
+      </w:r>
+      <w:r>
+        <w:t xml:space="preserve"> </w:t>
+      </w:r>
+      <w:hyperlink r:id="rId8" w:history="1">
+        <w:r>
+          <w:rPr>
+            <w:rStyle w:val="Hyperlink"/>
+          </w:rPr>
+          <w:t>http://www.classic.grss-ieee.org/frequency_allocations.html</w:t>
+        </w:r>
+      </w:hyperlink>
+    </w:p>
+    <w:p>
+      <w:r>
+        <w:t xml:space="preserve">I think that 165 is </w:t>
+      </w:r>
+      <w:proofErr w:type="gramStart"/>
+      <w:r>
+        <w:t>fine..</w:t>
+      </w:r>
+      <w:proofErr w:type="gramEnd"/>
+      <w:r>
+        <w:t xml:space="preserve"> someone told me that anything that says fixed is good…</w:t>
+      </w:r>
+    </w:p>
+    <w:p/>
+    <w:p/>
+    <w:p/>
+    <w:p/>
+    <w:p/>
+    <w:p/>
+    <w:p/>
+    <w:p/>
+    <w:p/>
+    <w:p/>
+    <w:p/>
+    <w:p/>
+    <w:p/>
+    <w:p/>
+    <w:p>
+      <w:proofErr w:type="spellStart"/>
+      <w:r>
+        <w:lastRenderedPageBreak/>
         <w:t>Lotek</w:t>
       </w:r>
       <w:proofErr w:type="spellEnd"/>
     </w:p>
     <w:p>
-      <w:hyperlink r:id="rId5" w:history="1">
+      <w:hyperlink r:id="rId9" w:history="1">
         <w:r>
           <w:rPr>
             <w:rStyle w:val="Hyperlink"/>
@@ -38,7 +745,7 @@
       <w:proofErr w:type="spellEnd"/>
     </w:p>
     <w:p>
-      <w:hyperlink r:id="rId6" w:history="1">
+      <w:hyperlink r:id="rId10" w:history="1">
         <w:r>
           <w:rPr>
             <w:rStyle w:val="Hyperlink"/>
@@ -95,7 +802,7 @@
       </w:r>
     </w:p>
     <w:p>
-      <w:hyperlink r:id="rId7" w:history="1">
+      <w:hyperlink r:id="rId11" w:history="1">
         <w:r>
           <w:rPr>
             <w:rStyle w:val="Hyperlink"/>
@@ -245,7 +952,15 @@
     <w:p/>
     <w:p>
       <w:r>
-        <w:t xml:space="preserve">You have to go back anyways to try and get tags that fall off/are lost.. </w:t>
+        <w:t xml:space="preserve">You have to go back anyways to try and get tags that fall off/are </w:t>
+      </w:r>
+      <w:proofErr w:type="gramStart"/>
+      <w:r>
+        <w:t>lost..</w:t>
+      </w:r>
+      <w:proofErr w:type="gramEnd"/>
+      <w:r>
+        <w:t xml:space="preserve"> </w:t>
       </w:r>
     </w:p>
     <w:sectPr>
@@ -724,6 +1439,119 @@
       </w:rPr>
     </w:lvl>
   </w:abstractNum>
+  <w:abstractNum w:abstractNumId="3" w15:restartNumberingAfterBreak="0">
+    <w:nsid w:val="63C5589F"/>
+    <w:multiLevelType w:val="hybridMultilevel"/>
+    <w:tmpl w:val="A8647BF6"/>
+    <w:lvl w:ilvl="0" w:tplc="70168E96">
+      <w:start w:val="1"/>
+      <w:numFmt w:val="bullet"/>
+      <w:lvlText w:val="-"/>
+      <w:lvlJc w:val="left"/>
+      <w:pPr>
+        <w:ind w:left="720" w:hanging="360"/>
+      </w:pPr>
+      <w:rPr>
+        <w:rFonts w:ascii="Calibri" w:eastAsiaTheme="minorHAnsi" w:hAnsi="Calibri" w:cs="Calibri" w:hint="default"/>
+      </w:rPr>
+    </w:lvl>
+    <w:lvl w:ilvl="1" w:tplc="04090003" w:tentative="1">
+      <w:start w:val="1"/>
+      <w:numFmt w:val="bullet"/>
+      <w:lvlText w:val="o"/>
+      <w:lvlJc w:val="left"/>
+      <w:pPr>
+        <w:ind w:left="1440" w:hanging="360"/>
+      </w:pPr>
+      <w:rPr>
+        <w:rFonts w:ascii="Courier New" w:hAnsi="Courier New" w:cs="Courier New" w:hint="default"/>
+      </w:rPr>
+    </w:lvl>
+    <w:lvl w:ilvl="2" w:tplc="04090005" w:tentative="1">
+      <w:start w:val="1"/>
+      <w:numFmt w:val="bullet"/>
+      <w:lvlText w:val=""/>
+      <w:lvlJc w:val="left"/>
+      <w:pPr>
+        <w:ind w:left="2160" w:hanging="360"/>
+      </w:pPr>
+      <w:rPr>
+        <w:rFonts w:ascii="Wingdings" w:hAnsi="Wingdings" w:hint="default"/>
+      </w:rPr>
+    </w:lvl>
+    <w:lvl w:ilvl="3" w:tplc="04090001" w:tentative="1">
+      <w:start w:val="1"/>
+      <w:numFmt w:val="bullet"/>
+      <w:lvlText w:val=""/>
+      <w:lvlJc w:val="left"/>
+      <w:pPr>
+        <w:ind w:left="2880" w:hanging="360"/>
+      </w:pPr>
+      <w:rPr>
+        <w:rFonts w:ascii="Symbol" w:hAnsi="Symbol" w:hint="default"/>
+      </w:rPr>
+    </w:lvl>
+    <w:lvl w:ilvl="4" w:tplc="04090003" w:tentative="1">
+      <w:start w:val="1"/>
+      <w:numFmt w:val="bullet"/>
+      <w:lvlText w:val="o"/>
+      <w:lvlJc w:val="left"/>
+      <w:pPr>
+        <w:ind w:left="3600" w:hanging="360"/>
+      </w:pPr>
+      <w:rPr>
+        <w:rFonts w:ascii="Courier New" w:hAnsi="Courier New" w:cs="Courier New" w:hint="default"/>
+      </w:rPr>
+    </w:lvl>
+    <w:lvl w:ilvl="5" w:tplc="04090005" w:tentative="1">
+      <w:start w:val="1"/>
+      <w:numFmt w:val="bullet"/>
+      <w:lvlText w:val=""/>
+      <w:lvlJc w:val="left"/>
+      <w:pPr>
+        <w:ind w:left="4320" w:hanging="360"/>
+      </w:pPr>
+      <w:rPr>
+        <w:rFonts w:ascii="Wingdings" w:hAnsi="Wingdings" w:hint="default"/>
+      </w:rPr>
+    </w:lvl>
+    <w:lvl w:ilvl="6" w:tplc="04090001" w:tentative="1">
+      <w:start w:val="1"/>
+      <w:numFmt w:val="bullet"/>
+      <w:lvlText w:val=""/>
+      <w:lvlJc w:val="left"/>
+      <w:pPr>
+        <w:ind w:left="5040" w:hanging="360"/>
+      </w:pPr>
+      <w:rPr>
+        <w:rFonts w:ascii="Symbol" w:hAnsi="Symbol" w:hint="default"/>
+      </w:rPr>
+    </w:lvl>
+    <w:lvl w:ilvl="7" w:tplc="04090003" w:tentative="1">
+      <w:start w:val="1"/>
+      <w:numFmt w:val="bullet"/>
+      <w:lvlText w:val="o"/>
+      <w:lvlJc w:val="left"/>
+      <w:pPr>
+        <w:ind w:left="5760" w:hanging="360"/>
+      </w:pPr>
+      <w:rPr>
+        <w:rFonts w:ascii="Courier New" w:hAnsi="Courier New" w:cs="Courier New" w:hint="default"/>
+      </w:rPr>
+    </w:lvl>
+    <w:lvl w:ilvl="8" w:tplc="04090005" w:tentative="1">
+      <w:start w:val="1"/>
+      <w:numFmt w:val="bullet"/>
+      <w:lvlText w:val=""/>
+      <w:lvlJc w:val="left"/>
+      <w:pPr>
+        <w:ind w:left="6480" w:hanging="360"/>
+      </w:pPr>
+      <w:rPr>
+        <w:rFonts w:ascii="Wingdings" w:hAnsi="Wingdings" w:hint="default"/>
+      </w:rPr>
+    </w:lvl>
+  </w:abstractNum>
   <w:num w:numId="1" w16cid:durableId="1214122327">
     <w:abstractNumId w:val="1"/>
   </w:num>
@@ -732,6 +1560,9 @@
   </w:num>
   <w:num w:numId="3" w16cid:durableId="1944221111">
     <w:abstractNumId w:val="2"/>
+  </w:num>
+  <w:num w:numId="4" w16cid:durableId="1826584675">
+    <w:abstractNumId w:val="3"/>
   </w:num>
 </w:numbering>
 </file>

</xml_diff>